<commit_message>
Update SEIComm Library for .NET v1.1.pdf.docx
Updated header to reflect current date, footer to reflect current SEI address
</commit_message>
<xml_diff>
--- a/SEIComm Library for .NET v1.1.pdf.docx
+++ b/SEIComm Library for .NET v1.1.pdf.docx
@@ -1,6 +1,6 @@
 
 <file path=word/document.xml><?xml version="1.0" encoding="utf-8"?>
-<w:document xmlns:wpc="http://schemas.microsoft.com/office/word/2010/wordprocessingCanvas" xmlns:cx="http://schemas.microsoft.com/office/drawing/2014/chartex" xmlns:cx1="http://schemas.microsoft.com/office/drawing/2015/9/8/chartex" xmlns:cx2="http://schemas.microsoft.com/office/drawing/2015/10/21/chartex" xmlns:cx3="http://schemas.microsoft.com/office/drawing/2016/5/9/chartex" xmlns:cx4="http://schemas.microsoft.com/office/drawing/2016/5/10/chartex" xmlns:cx5="http://schemas.microsoft.com/office/drawing/2016/5/11/chartex" xmlns:cx6="http://schemas.microsoft.com/office/drawing/2016/5/12/chartex" xmlns:cx7="http://schemas.microsoft.com/office/drawing/2016/5/13/chartex" xmlns:cx8="http://schemas.microsoft.com/office/drawing/2016/5/14/chartex" xmlns:mc="http://schemas.openxmlformats.org/markup-compatibility/2006" xmlns:aink="http://schemas.microsoft.com/office/drawing/2016/ink" xmlns:am3d="http://schemas.microsoft.com/office/drawing/2017/model3d" xmlns:o="urn:schemas-microsoft-com:office:office" xmlns:oel="http://schemas.microsoft.com/office/2019/extlst" xmlns:r="http://schemas.openxmlformats.org/officeDocument/2006/relationships" xmlns:m="http://schemas.openxmlformats.org/officeDocument/2006/math" xmlns:v="urn:schemas-microsoft-com:vml" xmlns:wp14="http://schemas.microsoft.com/office/word/2010/wordprocessingDrawing" xmlns:wp="http://schemas.openxmlformats.org/drawingml/2006/wordprocessingDrawing" xmlns:w10="urn:schemas-microsoft-com:office:word" xmlns:w="http://schemas.openxmlformats.org/wordprocessingml/2006/main" xmlns:w14="http://schemas.microsoft.com/office/word/2010/wordml" xmlns:w15="http://schemas.microsoft.com/office/word/2012/wordml" xmlns:w16cex="http://schemas.microsoft.com/office/word/2018/wordml/cex" xmlns:w16cid="http://schemas.microsoft.com/office/word/2016/wordml/cid" xmlns:w16="http://schemas.microsoft.com/office/word/2018/wordml" xmlns:w16sdtdh="http://schemas.microsoft.com/office/word/2020/wordml/sdtdatahash" xmlns:w16se="http://schemas.microsoft.com/office/word/2015/wordml/symex" xmlns:wpg="http://schemas.microsoft.com/office/word/2010/wordprocessingGroup" xmlns:wpi="http://schemas.microsoft.com/office/word/2010/wordprocessingInk" xmlns:wne="http://schemas.microsoft.com/office/word/2006/wordml" xmlns:wps="http://schemas.microsoft.com/office/word/2010/wordprocessingShape" mc:Ignorable="w14 w15 w16se w16cid w16 w16cex w16sdtdh wp14">
+<w:document xmlns:wpc="http://schemas.microsoft.com/office/word/2010/wordprocessingCanvas" xmlns:cx="http://schemas.microsoft.com/office/drawing/2014/chartex" xmlns:cx1="http://schemas.microsoft.com/office/drawing/2015/9/8/chartex" xmlns:cx2="http://schemas.microsoft.com/office/drawing/2015/10/21/chartex" xmlns:cx3="http://schemas.microsoft.com/office/drawing/2016/5/9/chartex" xmlns:cx4="http://schemas.microsoft.com/office/drawing/2016/5/10/chartex" xmlns:cx5="http://schemas.microsoft.com/office/drawing/2016/5/11/chartex" xmlns:cx6="http://schemas.microsoft.com/office/drawing/2016/5/12/chartex" xmlns:cx7="http://schemas.microsoft.com/office/drawing/2016/5/13/chartex" xmlns:cx8="http://schemas.microsoft.com/office/drawing/2016/5/14/chartex" xmlns:mc="http://schemas.openxmlformats.org/markup-compatibility/2006" xmlns:aink="http://schemas.microsoft.com/office/drawing/2016/ink" xmlns:am3d="http://schemas.microsoft.com/office/drawing/2017/model3d" xmlns:o="urn:schemas-microsoft-com:office:office" xmlns:oel="http://schemas.microsoft.com/office/2019/extlst" xmlns:r="http://schemas.openxmlformats.org/officeDocument/2006/relationships" xmlns:m="http://schemas.openxmlformats.org/officeDocument/2006/math" xmlns:v="urn:schemas-microsoft-com:vml" xmlns:wp14="http://schemas.microsoft.com/office/word/2010/wordprocessingDrawing" xmlns:wp="http://schemas.openxmlformats.org/drawingml/2006/wordprocessingDrawing" xmlns:w10="urn:schemas-microsoft-com:office:word" xmlns:w="http://schemas.openxmlformats.org/wordprocessingml/2006/main" xmlns:w14="http://schemas.microsoft.com/office/word/2010/wordml" xmlns:w15="http://schemas.microsoft.com/office/word/2012/wordml" xmlns:w16cex="http://schemas.microsoft.com/office/word/2018/wordml/cex" xmlns:w16cid="http://schemas.microsoft.com/office/word/2016/wordml/cid" xmlns:w16="http://schemas.microsoft.com/office/word/2018/wordml" xmlns:w16du="http://schemas.microsoft.com/office/word/2023/wordml/word16du" xmlns:w16sdtdh="http://schemas.microsoft.com/office/word/2020/wordml/sdtdatahash" xmlns:w16se="http://schemas.microsoft.com/office/word/2015/wordml/symex" xmlns:wpg="http://schemas.microsoft.com/office/word/2010/wordprocessingGroup" xmlns:wpi="http://schemas.microsoft.com/office/word/2010/wordprocessingInk" xmlns:wne="http://schemas.microsoft.com/office/word/2006/wordml" xmlns:wps="http://schemas.microsoft.com/office/word/2010/wordprocessingShape" mc:Ignorable="w14 w15 w16se w16cid w16 w16cex w16sdtdh w16du wp14">
   <w:body>
     <w:p>
       <w:pPr>
@@ -7015,7 +7015,7 @@
 </file>
 
 <file path=word/endnotes.xml><?xml version="1.0" encoding="utf-8"?>
-<w:endnotes xmlns:wpc="http://schemas.microsoft.com/office/word/2010/wordprocessingCanvas" xmlns:cx="http://schemas.microsoft.com/office/drawing/2014/chartex" xmlns:cx1="http://schemas.microsoft.com/office/drawing/2015/9/8/chartex" xmlns:cx2="http://schemas.microsoft.com/office/drawing/2015/10/21/chartex" xmlns:cx3="http://schemas.microsoft.com/office/drawing/2016/5/9/chartex" xmlns:cx4="http://schemas.microsoft.com/office/drawing/2016/5/10/chartex" xmlns:cx5="http://schemas.microsoft.com/office/drawing/2016/5/11/chartex" xmlns:cx6="http://schemas.microsoft.com/office/drawing/2016/5/12/chartex" xmlns:cx7="http://schemas.microsoft.com/office/drawing/2016/5/13/chartex" xmlns:cx8="http://schemas.microsoft.com/office/drawing/2016/5/14/chartex" xmlns:mc="http://schemas.openxmlformats.org/markup-compatibility/2006" xmlns:aink="http://schemas.microsoft.com/office/drawing/2016/ink" xmlns:am3d="http://schemas.microsoft.com/office/drawing/2017/model3d" xmlns:o="urn:schemas-microsoft-com:office:office" xmlns:oel="http://schemas.microsoft.com/office/2019/extlst" xmlns:r="http://schemas.openxmlformats.org/officeDocument/2006/relationships" xmlns:m="http://schemas.openxmlformats.org/officeDocument/2006/math" xmlns:v="urn:schemas-microsoft-com:vml" xmlns:wp14="http://schemas.microsoft.com/office/word/2010/wordprocessingDrawing" xmlns:wp="http://schemas.openxmlformats.org/drawingml/2006/wordprocessingDrawing" xmlns:w10="urn:schemas-microsoft-com:office:word" xmlns:w="http://schemas.openxmlformats.org/wordprocessingml/2006/main" xmlns:w14="http://schemas.microsoft.com/office/word/2010/wordml" xmlns:w15="http://schemas.microsoft.com/office/word/2012/wordml" xmlns:w16cex="http://schemas.microsoft.com/office/word/2018/wordml/cex" xmlns:w16cid="http://schemas.microsoft.com/office/word/2016/wordml/cid" xmlns:w16="http://schemas.microsoft.com/office/word/2018/wordml" xmlns:w16sdtdh="http://schemas.microsoft.com/office/word/2020/wordml/sdtdatahash" xmlns:w16se="http://schemas.microsoft.com/office/word/2015/wordml/symex" xmlns:wpg="http://schemas.microsoft.com/office/word/2010/wordprocessingGroup" xmlns:wpi="http://schemas.microsoft.com/office/word/2010/wordprocessingInk" xmlns:wne="http://schemas.microsoft.com/office/word/2006/wordml" xmlns:wps="http://schemas.microsoft.com/office/word/2010/wordprocessingShape" mc:Ignorable="w14 w15 w16se w16cid w16 w16cex w16sdtdh wp14">
+<w:endnotes xmlns:wpc="http://schemas.microsoft.com/office/word/2010/wordprocessingCanvas" xmlns:cx="http://schemas.microsoft.com/office/drawing/2014/chartex" xmlns:cx1="http://schemas.microsoft.com/office/drawing/2015/9/8/chartex" xmlns:cx2="http://schemas.microsoft.com/office/drawing/2015/10/21/chartex" xmlns:cx3="http://schemas.microsoft.com/office/drawing/2016/5/9/chartex" xmlns:cx4="http://schemas.microsoft.com/office/drawing/2016/5/10/chartex" xmlns:cx5="http://schemas.microsoft.com/office/drawing/2016/5/11/chartex" xmlns:cx6="http://schemas.microsoft.com/office/drawing/2016/5/12/chartex" xmlns:cx7="http://schemas.microsoft.com/office/drawing/2016/5/13/chartex" xmlns:cx8="http://schemas.microsoft.com/office/drawing/2016/5/14/chartex" xmlns:mc="http://schemas.openxmlformats.org/markup-compatibility/2006" xmlns:aink="http://schemas.microsoft.com/office/drawing/2016/ink" xmlns:am3d="http://schemas.microsoft.com/office/drawing/2017/model3d" xmlns:o="urn:schemas-microsoft-com:office:office" xmlns:oel="http://schemas.microsoft.com/office/2019/extlst" xmlns:r="http://schemas.openxmlformats.org/officeDocument/2006/relationships" xmlns:m="http://schemas.openxmlformats.org/officeDocument/2006/math" xmlns:v="urn:schemas-microsoft-com:vml" xmlns:wp14="http://schemas.microsoft.com/office/word/2010/wordprocessingDrawing" xmlns:wp="http://schemas.openxmlformats.org/drawingml/2006/wordprocessingDrawing" xmlns:w10="urn:schemas-microsoft-com:office:word" xmlns:w="http://schemas.openxmlformats.org/wordprocessingml/2006/main" xmlns:w14="http://schemas.microsoft.com/office/word/2010/wordml" xmlns:w15="http://schemas.microsoft.com/office/word/2012/wordml" xmlns:w16cex="http://schemas.microsoft.com/office/word/2018/wordml/cex" xmlns:w16cid="http://schemas.microsoft.com/office/word/2016/wordml/cid" xmlns:w16="http://schemas.microsoft.com/office/word/2018/wordml" xmlns:w16du="http://schemas.microsoft.com/office/word/2023/wordml/word16du" xmlns:w16sdtdh="http://schemas.microsoft.com/office/word/2020/wordml/sdtdatahash" xmlns:w16se="http://schemas.microsoft.com/office/word/2015/wordml/symex" xmlns:wpg="http://schemas.microsoft.com/office/word/2010/wordprocessingGroup" xmlns:wpi="http://schemas.microsoft.com/office/word/2010/wordprocessingInk" xmlns:wne="http://schemas.microsoft.com/office/word/2006/wordml" xmlns:wps="http://schemas.microsoft.com/office/word/2010/wordprocessingShape" mc:Ignorable="w14 w15 w16se w16cid w16 w16cex w16sdtdh w16du wp14">
   <w:endnote w:type="separator" w:id="-1">
     <w:p>
       <w:r>
@@ -7034,70 +7034,7 @@
 </file>
 
 <file path=word/footer1.xml><?xml version="1.0" encoding="utf-8"?>
-<w:ftr xmlns:wpc="http://schemas.microsoft.com/office/word/2010/wordprocessingCanvas" xmlns:cx="http://schemas.microsoft.com/office/drawing/2014/chartex" xmlns:cx1="http://schemas.microsoft.com/office/drawing/2015/9/8/chartex" xmlns:cx2="http://schemas.microsoft.com/office/drawing/2015/10/21/chartex" xmlns:cx3="http://schemas.microsoft.com/office/drawing/2016/5/9/chartex" xmlns:cx4="http://schemas.microsoft.com/office/drawing/2016/5/10/chartex" xmlns:cx5="http://schemas.microsoft.com/office/drawing/2016/5/11/chartex" xmlns:cx6="http://schemas.microsoft.com/office/drawing/2016/5/12/chartex" xmlns:cx7="http://schemas.microsoft.com/office/drawing/2016/5/13/chartex" xmlns:cx8="http://schemas.microsoft.com/office/drawing/2016/5/14/chartex" xmlns:mc="http://schemas.openxmlformats.org/markup-compatibility/2006" xmlns:aink="http://schemas.microsoft.com/office/drawing/2016/ink" xmlns:am3d="http://schemas.microsoft.com/office/drawing/2017/model3d" xmlns:o="urn:schemas-microsoft-com:office:office" xmlns:oel="http://schemas.microsoft.com/office/2019/extlst" xmlns:r="http://schemas.openxmlformats.org/officeDocument/2006/relationships" xmlns:m="http://schemas.openxmlformats.org/officeDocument/2006/math" xmlns:v="urn:schemas-microsoft-com:vml" xmlns:wp14="http://schemas.microsoft.com/office/word/2010/wordprocessingDrawing" xmlns:wp="http://schemas.openxmlformats.org/drawingml/2006/wordprocessingDrawing" xmlns:w10="urn:schemas-microsoft-com:office:word" xmlns:w="http://schemas.openxmlformats.org/wordprocessingml/2006/main" xmlns:w14="http://schemas.microsoft.com/office/word/2010/wordml" xmlns:w15="http://schemas.microsoft.com/office/word/2012/wordml" xmlns:w16cex="http://schemas.microsoft.com/office/word/2018/wordml/cex" xmlns:w16cid="http://schemas.microsoft.com/office/word/2016/wordml/cid" xmlns:w16="http://schemas.microsoft.com/office/word/2018/wordml" xmlns:w16sdtdh="http://schemas.microsoft.com/office/word/2020/wordml/sdtdatahash" xmlns:w16se="http://schemas.microsoft.com/office/word/2015/wordml/symex" xmlns:wpg="http://schemas.microsoft.com/office/word/2010/wordprocessingGroup" xmlns:wpi="http://schemas.microsoft.com/office/word/2010/wordprocessingInk" xmlns:wne="http://schemas.microsoft.com/office/word/2006/wordml" xmlns:wps="http://schemas.microsoft.com/office/word/2010/wordprocessingShape" mc:Ignorable="w14 w15 w16se w16cid w16 w16cex w16sdtdh wp14">
-  <w:p>
-    <w:pPr>
-      <w:pStyle w:val="Footer"/>
-    </w:pPr>
-    <w:r>
-      <w:rPr>
-        <w:rFonts w:cs="Arial"/>
-      </w:rPr>
-      <w:t>©</w:t>
-    </w:r>
-    <w:r>
-      <w:t xml:space="preserve">2016 Spectral Evolution, Inc. 1 Canal St. Suite B-1 Lawrence, MA 01840 </w:t>
-    </w:r>
-    <w:smartTag w:uri="urn:schemas-microsoft-com:office:smarttags" w:element="place">
-      <w:smartTag w:uri="urn:schemas-microsoft-com:office:smarttags" w:element="country-region">
-        <w:r>
-          <w:t>USA</w:t>
-        </w:r>
-      </w:smartTag>
-    </w:smartTag>
-  </w:p>
-  <w:p>
-    <w:pPr>
-      <w:pStyle w:val="Footer"/>
-      <w:jc w:val="center"/>
-    </w:pPr>
-    <w:r>
-      <w:rPr>
-        <w:rStyle w:val="PageNumber"/>
-      </w:rPr>
-      <w:fldChar w:fldCharType="begin"/>
-    </w:r>
-    <w:r>
-      <w:rPr>
-        <w:rStyle w:val="PageNumber"/>
-      </w:rPr>
-      <w:instrText xml:space="preserve"> PAGE </w:instrText>
-    </w:r>
-    <w:r>
-      <w:rPr>
-        <w:rStyle w:val="PageNumber"/>
-      </w:rPr>
-      <w:fldChar w:fldCharType="separate"/>
-    </w:r>
-    <w:r>
-      <w:rPr>
-        <w:rStyle w:val="PageNumber"/>
-        <w:noProof/>
-      </w:rPr>
-      <w:t>10</w:t>
-    </w:r>
-    <w:r>
-      <w:rPr>
-        <w:rStyle w:val="PageNumber"/>
-      </w:rPr>
-      <w:fldChar w:fldCharType="end"/>
-    </w:r>
-  </w:p>
-</w:ftr>
-</file>
-
-<file path=word/footer2.xml><?xml version="1.0" encoding="utf-8"?>
-<w:ftr xmlns:wpc="http://schemas.microsoft.com/office/word/2010/wordprocessingCanvas" xmlns:cx="http://schemas.microsoft.com/office/drawing/2014/chartex" xmlns:cx1="http://schemas.microsoft.com/office/drawing/2015/9/8/chartex" xmlns:cx2="http://schemas.microsoft.com/office/drawing/2015/10/21/chartex" xmlns:cx3="http://schemas.microsoft.com/office/drawing/2016/5/9/chartex" xmlns:cx4="http://schemas.microsoft.com/office/drawing/2016/5/10/chartex" xmlns:cx5="http://schemas.microsoft.com/office/drawing/2016/5/11/chartex" xmlns:cx6="http://schemas.microsoft.com/office/drawing/2016/5/12/chartex" xmlns:cx7="http://schemas.microsoft.com/office/drawing/2016/5/13/chartex" xmlns:cx8="http://schemas.microsoft.com/office/drawing/2016/5/14/chartex" xmlns:mc="http://schemas.openxmlformats.org/markup-compatibility/2006" xmlns:aink="http://schemas.microsoft.com/office/drawing/2016/ink" xmlns:am3d="http://schemas.microsoft.com/office/drawing/2017/model3d" xmlns:o="urn:schemas-microsoft-com:office:office" xmlns:oel="http://schemas.microsoft.com/office/2019/extlst" xmlns:r="http://schemas.openxmlformats.org/officeDocument/2006/relationships" xmlns:m="http://schemas.openxmlformats.org/officeDocument/2006/math" xmlns:v="urn:schemas-microsoft-com:vml" xmlns:wp14="http://schemas.microsoft.com/office/word/2010/wordprocessingDrawing" xmlns:wp="http://schemas.openxmlformats.org/drawingml/2006/wordprocessingDrawing" xmlns:w10="urn:schemas-microsoft-com:office:word" xmlns:w="http://schemas.openxmlformats.org/wordprocessingml/2006/main" xmlns:w14="http://schemas.microsoft.com/office/word/2010/wordml" xmlns:w15="http://schemas.microsoft.com/office/word/2012/wordml" xmlns:w16cex="http://schemas.microsoft.com/office/word/2018/wordml/cex" xmlns:w16cid="http://schemas.microsoft.com/office/word/2016/wordml/cid" xmlns:w16="http://schemas.microsoft.com/office/word/2018/wordml" xmlns:w16sdtdh="http://schemas.microsoft.com/office/word/2020/wordml/sdtdatahash" xmlns:w16se="http://schemas.microsoft.com/office/word/2015/wordml/symex" xmlns:wpg="http://schemas.microsoft.com/office/word/2010/wordprocessingGroup" xmlns:wpi="http://schemas.microsoft.com/office/word/2010/wordprocessingInk" xmlns:wne="http://schemas.microsoft.com/office/word/2006/wordml" xmlns:wps="http://schemas.microsoft.com/office/word/2010/wordprocessingShape" mc:Ignorable="w14 w15 w16se w16cid w16 w16cex w16sdtdh wp14">
+<w:ftr xmlns:wpc="http://schemas.microsoft.com/office/word/2010/wordprocessingCanvas" xmlns:cx="http://schemas.microsoft.com/office/drawing/2014/chartex" xmlns:cx1="http://schemas.microsoft.com/office/drawing/2015/9/8/chartex" xmlns:cx2="http://schemas.microsoft.com/office/drawing/2015/10/21/chartex" xmlns:cx3="http://schemas.microsoft.com/office/drawing/2016/5/9/chartex" xmlns:cx4="http://schemas.microsoft.com/office/drawing/2016/5/10/chartex" xmlns:cx5="http://schemas.microsoft.com/office/drawing/2016/5/11/chartex" xmlns:cx6="http://schemas.microsoft.com/office/drawing/2016/5/12/chartex" xmlns:cx7="http://schemas.microsoft.com/office/drawing/2016/5/13/chartex" xmlns:cx8="http://schemas.microsoft.com/office/drawing/2016/5/14/chartex" xmlns:mc="http://schemas.openxmlformats.org/markup-compatibility/2006" xmlns:aink="http://schemas.microsoft.com/office/drawing/2016/ink" xmlns:am3d="http://schemas.microsoft.com/office/drawing/2017/model3d" xmlns:o="urn:schemas-microsoft-com:office:office" xmlns:oel="http://schemas.microsoft.com/office/2019/extlst" xmlns:r="http://schemas.openxmlformats.org/officeDocument/2006/relationships" xmlns:m="http://schemas.openxmlformats.org/officeDocument/2006/math" xmlns:v="urn:schemas-microsoft-com:vml" xmlns:wp14="http://schemas.microsoft.com/office/word/2010/wordprocessingDrawing" xmlns:wp="http://schemas.openxmlformats.org/drawingml/2006/wordprocessingDrawing" xmlns:w10="urn:schemas-microsoft-com:office:word" xmlns:w="http://schemas.openxmlformats.org/wordprocessingml/2006/main" xmlns:w14="http://schemas.microsoft.com/office/word/2010/wordml" xmlns:w15="http://schemas.microsoft.com/office/word/2012/wordml" xmlns:w16cex="http://schemas.microsoft.com/office/word/2018/wordml/cex" xmlns:w16cid="http://schemas.microsoft.com/office/word/2016/wordml/cid" xmlns:w16="http://schemas.microsoft.com/office/word/2018/wordml" xmlns:w16du="http://schemas.microsoft.com/office/word/2023/wordml/word16du" xmlns:w16sdtdh="http://schemas.microsoft.com/office/word/2020/wordml/sdtdatahash" xmlns:w16se="http://schemas.microsoft.com/office/word/2015/wordml/symex" xmlns:wpg="http://schemas.microsoft.com/office/word/2010/wordprocessingGroup" xmlns:wpi="http://schemas.microsoft.com/office/word/2010/wordprocessingInk" xmlns:wne="http://schemas.microsoft.com/office/word/2006/wordml" xmlns:wps="http://schemas.microsoft.com/office/word/2010/wordprocessingShape" mc:Ignorable="w14 w15 w16se w16cid w16 w16cex w16sdtdh w16du wp14">
   <w:p>
     <w:pPr>
       <w:pStyle w:val="Footer"/>
@@ -7147,6 +7084,86 @@
         <w:rStyle w:val="PageNumber"/>
         <w:noProof/>
       </w:rPr>
+      <w:t>10</w:t>
+    </w:r>
+    <w:r>
+      <w:rPr>
+        <w:rStyle w:val="PageNumber"/>
+      </w:rPr>
+      <w:fldChar w:fldCharType="end"/>
+    </w:r>
+  </w:p>
+</w:ftr>
+</file>
+
+<file path=word/footer2.xml><?xml version="1.0" encoding="utf-8"?>
+<w:ftr xmlns:wpc="http://schemas.microsoft.com/office/word/2010/wordprocessingCanvas" xmlns:cx="http://schemas.microsoft.com/office/drawing/2014/chartex" xmlns:cx1="http://schemas.microsoft.com/office/drawing/2015/9/8/chartex" xmlns:cx2="http://schemas.microsoft.com/office/drawing/2015/10/21/chartex" xmlns:cx3="http://schemas.microsoft.com/office/drawing/2016/5/9/chartex" xmlns:cx4="http://schemas.microsoft.com/office/drawing/2016/5/10/chartex" xmlns:cx5="http://schemas.microsoft.com/office/drawing/2016/5/11/chartex" xmlns:cx6="http://schemas.microsoft.com/office/drawing/2016/5/12/chartex" xmlns:cx7="http://schemas.microsoft.com/office/drawing/2016/5/13/chartex" xmlns:cx8="http://schemas.microsoft.com/office/drawing/2016/5/14/chartex" xmlns:mc="http://schemas.openxmlformats.org/markup-compatibility/2006" xmlns:aink="http://schemas.microsoft.com/office/drawing/2016/ink" xmlns:am3d="http://schemas.microsoft.com/office/drawing/2017/model3d" xmlns:o="urn:schemas-microsoft-com:office:office" xmlns:oel="http://schemas.microsoft.com/office/2019/extlst" xmlns:r="http://schemas.openxmlformats.org/officeDocument/2006/relationships" xmlns:m="http://schemas.openxmlformats.org/officeDocument/2006/math" xmlns:v="urn:schemas-microsoft-com:vml" xmlns:wp14="http://schemas.microsoft.com/office/word/2010/wordprocessingDrawing" xmlns:wp="http://schemas.openxmlformats.org/drawingml/2006/wordprocessingDrawing" xmlns:w10="urn:schemas-microsoft-com:office:word" xmlns:w="http://schemas.openxmlformats.org/wordprocessingml/2006/main" xmlns:w14="http://schemas.microsoft.com/office/word/2010/wordml" xmlns:w15="http://schemas.microsoft.com/office/word/2012/wordml" xmlns:w16cex="http://schemas.microsoft.com/office/word/2018/wordml/cex" xmlns:w16cid="http://schemas.microsoft.com/office/word/2016/wordml/cid" xmlns:w16="http://schemas.microsoft.com/office/word/2018/wordml" xmlns:w16du="http://schemas.microsoft.com/office/word/2023/wordml/word16du" xmlns:w16sdtdh="http://schemas.microsoft.com/office/word/2020/wordml/sdtdatahash" xmlns:w16se="http://schemas.microsoft.com/office/word/2015/wordml/symex" xmlns:wpg="http://schemas.microsoft.com/office/word/2010/wordprocessingGroup" xmlns:wpi="http://schemas.microsoft.com/office/word/2010/wordprocessingInk" xmlns:wne="http://schemas.microsoft.com/office/word/2006/wordml" xmlns:wps="http://schemas.microsoft.com/office/word/2010/wordprocessingShape" mc:Ignorable="w14 w15 w16se w16cid w16 w16cex w16sdtdh w16du wp14">
+  <w:p>
+    <w:pPr>
+      <w:pStyle w:val="Footer"/>
+    </w:pPr>
+    <w:r>
+      <w:rPr>
+        <w:rFonts w:cs="Arial"/>
+      </w:rPr>
+      <w:t>©</w:t>
+    </w:r>
+    <w:r>
+      <w:t>20</w:t>
+    </w:r>
+    <w:r>
+      <w:t>24</w:t>
+    </w:r>
+    <w:r>
+      <w:t xml:space="preserve"> Spectral Evolution, Inc. </w:t>
+    </w:r>
+    <w:r>
+      <w:t>26 Parkridge Rd. S</w:t>
+    </w:r>
+    <w:r>
+      <w:t xml:space="preserve">uite </w:t>
+    </w:r>
+    <w:r>
+      <w:t>104, Haverhill</w:t>
+    </w:r>
+    <w:r>
+      <w:t>, MA 0184</w:t>
+    </w:r>
+    <w:r>
+      <w:t>5</w:t>
+    </w:r>
+    <w:r>
+      <w:t xml:space="preserve"> USA</w:t>
+    </w:r>
+  </w:p>
+  <w:p>
+    <w:pPr>
+      <w:pStyle w:val="Footer"/>
+      <w:jc w:val="center"/>
+    </w:pPr>
+    <w:r>
+      <w:rPr>
+        <w:rStyle w:val="PageNumber"/>
+      </w:rPr>
+      <w:fldChar w:fldCharType="begin"/>
+    </w:r>
+    <w:r>
+      <w:rPr>
+        <w:rStyle w:val="PageNumber"/>
+      </w:rPr>
+      <w:instrText xml:space="preserve"> PAGE </w:instrText>
+    </w:r>
+    <w:r>
+      <w:rPr>
+        <w:rStyle w:val="PageNumber"/>
+      </w:rPr>
+      <w:fldChar w:fldCharType="separate"/>
+    </w:r>
+    <w:r>
+      <w:rPr>
+        <w:rStyle w:val="PageNumber"/>
+        <w:noProof/>
+      </w:rPr>
       <w:t>1</w:t>
     </w:r>
     <w:r>
@@ -7160,7 +7177,7 @@
 </file>
 
 <file path=word/footnotes.xml><?xml version="1.0" encoding="utf-8"?>
-<w:footnotes xmlns:wpc="http://schemas.microsoft.com/office/word/2010/wordprocessingCanvas" xmlns:cx="http://schemas.microsoft.com/office/drawing/2014/chartex" xmlns:cx1="http://schemas.microsoft.com/office/drawing/2015/9/8/chartex" xmlns:cx2="http://schemas.microsoft.com/office/drawing/2015/10/21/chartex" xmlns:cx3="http://schemas.microsoft.com/office/drawing/2016/5/9/chartex" xmlns:cx4="http://schemas.microsoft.com/office/drawing/2016/5/10/chartex" xmlns:cx5="http://schemas.microsoft.com/office/drawing/2016/5/11/chartex" xmlns:cx6="http://schemas.microsoft.com/office/drawing/2016/5/12/chartex" xmlns:cx7="http://schemas.microsoft.com/office/drawing/2016/5/13/chartex" xmlns:cx8="http://schemas.microsoft.com/office/drawing/2016/5/14/chartex" xmlns:mc="http://schemas.openxmlformats.org/markup-compatibility/2006" xmlns:aink="http://schemas.microsoft.com/office/drawing/2016/ink" xmlns:am3d="http://schemas.microsoft.com/office/drawing/2017/model3d" xmlns:o="urn:schemas-microsoft-com:office:office" xmlns:oel="http://schemas.microsoft.com/office/2019/extlst" xmlns:r="http://schemas.openxmlformats.org/officeDocument/2006/relationships" xmlns:m="http://schemas.openxmlformats.org/officeDocument/2006/math" xmlns:v="urn:schemas-microsoft-com:vml" xmlns:wp14="http://schemas.microsoft.com/office/word/2010/wordprocessingDrawing" xmlns:wp="http://schemas.openxmlformats.org/drawingml/2006/wordprocessingDrawing" xmlns:w10="urn:schemas-microsoft-com:office:word" xmlns:w="http://schemas.openxmlformats.org/wordprocessingml/2006/main" xmlns:w14="http://schemas.microsoft.com/office/word/2010/wordml" xmlns:w15="http://schemas.microsoft.com/office/word/2012/wordml" xmlns:w16cex="http://schemas.microsoft.com/office/word/2018/wordml/cex" xmlns:w16cid="http://schemas.microsoft.com/office/word/2016/wordml/cid" xmlns:w16="http://schemas.microsoft.com/office/word/2018/wordml" xmlns:w16sdtdh="http://schemas.microsoft.com/office/word/2020/wordml/sdtdatahash" xmlns:w16se="http://schemas.microsoft.com/office/word/2015/wordml/symex" xmlns:wpg="http://schemas.microsoft.com/office/word/2010/wordprocessingGroup" xmlns:wpi="http://schemas.microsoft.com/office/word/2010/wordprocessingInk" xmlns:wne="http://schemas.microsoft.com/office/word/2006/wordml" xmlns:wps="http://schemas.microsoft.com/office/word/2010/wordprocessingShape" mc:Ignorable="w14 w15 w16se w16cid w16 w16cex w16sdtdh wp14">
+<w:footnotes xmlns:wpc="http://schemas.microsoft.com/office/word/2010/wordprocessingCanvas" xmlns:cx="http://schemas.microsoft.com/office/drawing/2014/chartex" xmlns:cx1="http://schemas.microsoft.com/office/drawing/2015/9/8/chartex" xmlns:cx2="http://schemas.microsoft.com/office/drawing/2015/10/21/chartex" xmlns:cx3="http://schemas.microsoft.com/office/drawing/2016/5/9/chartex" xmlns:cx4="http://schemas.microsoft.com/office/drawing/2016/5/10/chartex" xmlns:cx5="http://schemas.microsoft.com/office/drawing/2016/5/11/chartex" xmlns:cx6="http://schemas.microsoft.com/office/drawing/2016/5/12/chartex" xmlns:cx7="http://schemas.microsoft.com/office/drawing/2016/5/13/chartex" xmlns:cx8="http://schemas.microsoft.com/office/drawing/2016/5/14/chartex" xmlns:mc="http://schemas.openxmlformats.org/markup-compatibility/2006" xmlns:aink="http://schemas.microsoft.com/office/drawing/2016/ink" xmlns:am3d="http://schemas.microsoft.com/office/drawing/2017/model3d" xmlns:o="urn:schemas-microsoft-com:office:office" xmlns:oel="http://schemas.microsoft.com/office/2019/extlst" xmlns:r="http://schemas.openxmlformats.org/officeDocument/2006/relationships" xmlns:m="http://schemas.openxmlformats.org/officeDocument/2006/math" xmlns:v="urn:schemas-microsoft-com:vml" xmlns:wp14="http://schemas.microsoft.com/office/word/2010/wordprocessingDrawing" xmlns:wp="http://schemas.openxmlformats.org/drawingml/2006/wordprocessingDrawing" xmlns:w10="urn:schemas-microsoft-com:office:word" xmlns:w="http://schemas.openxmlformats.org/wordprocessingml/2006/main" xmlns:w14="http://schemas.microsoft.com/office/word/2010/wordml" xmlns:w15="http://schemas.microsoft.com/office/word/2012/wordml" xmlns:w16cex="http://schemas.microsoft.com/office/word/2018/wordml/cex" xmlns:w16cid="http://schemas.microsoft.com/office/word/2016/wordml/cid" xmlns:w16="http://schemas.microsoft.com/office/word/2018/wordml" xmlns:w16du="http://schemas.microsoft.com/office/word/2023/wordml/word16du" xmlns:w16sdtdh="http://schemas.microsoft.com/office/word/2020/wordml/sdtdatahash" xmlns:w16se="http://schemas.microsoft.com/office/word/2015/wordml/symex" xmlns:wpg="http://schemas.microsoft.com/office/word/2010/wordprocessingGroup" xmlns:wpi="http://schemas.microsoft.com/office/word/2010/wordprocessingInk" xmlns:wne="http://schemas.microsoft.com/office/word/2006/wordml" xmlns:wps="http://schemas.microsoft.com/office/word/2010/wordprocessingShape" mc:Ignorable="w14 w15 w16se w16cid w16 w16cex w16sdtdh w16du wp14">
   <w:footnote w:type="separator" w:id="-1">
     <w:p>
       <w:r>
@@ -7179,7 +7196,7 @@
 </file>
 
 <file path=word/header1.xml><?xml version="1.0" encoding="utf-8"?>
-<w:hdr xmlns:wpc="http://schemas.microsoft.com/office/word/2010/wordprocessingCanvas" xmlns:cx="http://schemas.microsoft.com/office/drawing/2014/chartex" xmlns:cx1="http://schemas.microsoft.com/office/drawing/2015/9/8/chartex" xmlns:cx2="http://schemas.microsoft.com/office/drawing/2015/10/21/chartex" xmlns:cx3="http://schemas.microsoft.com/office/drawing/2016/5/9/chartex" xmlns:cx4="http://schemas.microsoft.com/office/drawing/2016/5/10/chartex" xmlns:cx5="http://schemas.microsoft.com/office/drawing/2016/5/11/chartex" xmlns:cx6="http://schemas.microsoft.com/office/drawing/2016/5/12/chartex" xmlns:cx7="http://schemas.microsoft.com/office/drawing/2016/5/13/chartex" xmlns:cx8="http://schemas.microsoft.com/office/drawing/2016/5/14/chartex" xmlns:mc="http://schemas.openxmlformats.org/markup-compatibility/2006" xmlns:aink="http://schemas.microsoft.com/office/drawing/2016/ink" xmlns:am3d="http://schemas.microsoft.com/office/drawing/2017/model3d" xmlns:o="urn:schemas-microsoft-com:office:office" xmlns:oel="http://schemas.microsoft.com/office/2019/extlst" xmlns:r="http://schemas.openxmlformats.org/officeDocument/2006/relationships" xmlns:m="http://schemas.openxmlformats.org/officeDocument/2006/math" xmlns:v="urn:schemas-microsoft-com:vml" xmlns:wp14="http://schemas.microsoft.com/office/word/2010/wordprocessingDrawing" xmlns:wp="http://schemas.openxmlformats.org/drawingml/2006/wordprocessingDrawing" xmlns:w10="urn:schemas-microsoft-com:office:word" xmlns:w="http://schemas.openxmlformats.org/wordprocessingml/2006/main" xmlns:w14="http://schemas.microsoft.com/office/word/2010/wordml" xmlns:w15="http://schemas.microsoft.com/office/word/2012/wordml" xmlns:w16cex="http://schemas.microsoft.com/office/word/2018/wordml/cex" xmlns:w16cid="http://schemas.microsoft.com/office/word/2016/wordml/cid" xmlns:w16="http://schemas.microsoft.com/office/word/2018/wordml" xmlns:w16sdtdh="http://schemas.microsoft.com/office/word/2020/wordml/sdtdatahash" xmlns:w16se="http://schemas.microsoft.com/office/word/2015/wordml/symex" xmlns:wpg="http://schemas.microsoft.com/office/word/2010/wordprocessingGroup" xmlns:wpi="http://schemas.microsoft.com/office/word/2010/wordprocessingInk" xmlns:wne="http://schemas.microsoft.com/office/word/2006/wordml" xmlns:wps="http://schemas.microsoft.com/office/word/2010/wordprocessingShape" mc:Ignorable="w14 w15 w16se w16cid w16 w16cex w16sdtdh wp14">
+<w:hdr xmlns:wpc="http://schemas.microsoft.com/office/word/2010/wordprocessingCanvas" xmlns:cx="http://schemas.microsoft.com/office/drawing/2014/chartex" xmlns:cx1="http://schemas.microsoft.com/office/drawing/2015/9/8/chartex" xmlns:cx2="http://schemas.microsoft.com/office/drawing/2015/10/21/chartex" xmlns:cx3="http://schemas.microsoft.com/office/drawing/2016/5/9/chartex" xmlns:cx4="http://schemas.microsoft.com/office/drawing/2016/5/10/chartex" xmlns:cx5="http://schemas.microsoft.com/office/drawing/2016/5/11/chartex" xmlns:cx6="http://schemas.microsoft.com/office/drawing/2016/5/12/chartex" xmlns:cx7="http://schemas.microsoft.com/office/drawing/2016/5/13/chartex" xmlns:cx8="http://schemas.microsoft.com/office/drawing/2016/5/14/chartex" xmlns:mc="http://schemas.openxmlformats.org/markup-compatibility/2006" xmlns:aink="http://schemas.microsoft.com/office/drawing/2016/ink" xmlns:am3d="http://schemas.microsoft.com/office/drawing/2017/model3d" xmlns:o="urn:schemas-microsoft-com:office:office" xmlns:oel="http://schemas.microsoft.com/office/2019/extlst" xmlns:r="http://schemas.openxmlformats.org/officeDocument/2006/relationships" xmlns:m="http://schemas.openxmlformats.org/officeDocument/2006/math" xmlns:v="urn:schemas-microsoft-com:vml" xmlns:wp14="http://schemas.microsoft.com/office/word/2010/wordprocessingDrawing" xmlns:wp="http://schemas.openxmlformats.org/drawingml/2006/wordprocessingDrawing" xmlns:w10="urn:schemas-microsoft-com:office:word" xmlns:w="http://schemas.openxmlformats.org/wordprocessingml/2006/main" xmlns:w14="http://schemas.microsoft.com/office/word/2010/wordml" xmlns:w15="http://schemas.microsoft.com/office/word/2012/wordml" xmlns:w16cex="http://schemas.microsoft.com/office/word/2018/wordml/cex" xmlns:w16cid="http://schemas.microsoft.com/office/word/2016/wordml/cid" xmlns:w16="http://schemas.microsoft.com/office/word/2018/wordml" xmlns:w16du="http://schemas.microsoft.com/office/word/2023/wordml/word16du" xmlns:w16sdtdh="http://schemas.microsoft.com/office/word/2020/wordml/sdtdatahash" xmlns:w16se="http://schemas.microsoft.com/office/word/2015/wordml/symex" xmlns:wpg="http://schemas.microsoft.com/office/word/2010/wordprocessingGroup" xmlns:wpi="http://schemas.microsoft.com/office/word/2010/wordprocessingInk" xmlns:wne="http://schemas.microsoft.com/office/word/2006/wordml" xmlns:wps="http://schemas.microsoft.com/office/word/2010/wordprocessingShape" mc:Ignorable="w14 w15 w16se w16cid w16 w16cex w16sdtdh w16du wp14">
   <w:p>
     <w:pPr>
       <w:pStyle w:val="Header"/>
@@ -7255,12 +7272,28 @@
                               <w:szCs w:val="20"/>
                             </w:rPr>
                           </w:pPr>
+                          <w:proofErr w:type="spellStart"/>
                           <w:r>
                             <w:rPr>
                               <w:sz w:val="20"/>
                               <w:szCs w:val="20"/>
                             </w:rPr>
-                            <w:t>SEIComm for .NET v1.0</w:t>
+                            <w:t>SEIComm</w:t>
+                          </w:r>
+                          <w:proofErr w:type="spellEnd"/>
+                          <w:r>
+                            <w:rPr>
+                              <w:sz w:val="20"/>
+                              <w:szCs w:val="20"/>
+                            </w:rPr>
+                            <w:t xml:space="preserve"> for .NET v1.</w:t>
+                          </w:r>
+                          <w:r>
+                            <w:rPr>
+                              <w:sz w:val="20"/>
+                              <w:szCs w:val="20"/>
+                            </w:rPr>
+                            <w:t>1</w:t>
                           </w:r>
                         </w:p>
                         <w:p>
@@ -7272,7 +7305,7 @@
                               <w:sz w:val="20"/>
                               <w:szCs w:val="20"/>
                             </w:rPr>
-                            <w:t>10/12/16</w:t>
+                            <w:t>4/2/2024</w:t>
                           </w:r>
                         </w:p>
                         <w:p>
@@ -7314,12 +7347,28 @@
                         <w:szCs w:val="20"/>
                       </w:rPr>
                     </w:pPr>
+                    <w:proofErr w:type="spellStart"/>
                     <w:r>
                       <w:rPr>
                         <w:sz w:val="20"/>
                         <w:szCs w:val="20"/>
                       </w:rPr>
-                      <w:t>SEIComm for .NET v1.0</w:t>
+                      <w:t>SEIComm</w:t>
+                    </w:r>
+                    <w:proofErr w:type="spellEnd"/>
+                    <w:r>
+                      <w:rPr>
+                        <w:sz w:val="20"/>
+                        <w:szCs w:val="20"/>
+                      </w:rPr>
+                      <w:t xml:space="preserve"> for .NET v1.</w:t>
+                    </w:r>
+                    <w:r>
+                      <w:rPr>
+                        <w:sz w:val="20"/>
+                        <w:szCs w:val="20"/>
+                      </w:rPr>
+                      <w:t>1</w:t>
                     </w:r>
                   </w:p>
                   <w:p>
@@ -7331,7 +7380,7 @@
                         <w:sz w:val="20"/>
                         <w:szCs w:val="20"/>
                       </w:rPr>
-                      <w:t>10/12/16</w:t>
+                      <w:t>4/2/2024</w:t>
                     </w:r>
                   </w:p>
                   <w:p>
@@ -7405,7 +7454,7 @@
 </file>
 
 <file path=word/numbering.xml><?xml version="1.0" encoding="utf-8"?>
-<w:numbering xmlns:wpc="http://schemas.microsoft.com/office/word/2010/wordprocessingCanvas" xmlns:cx="http://schemas.microsoft.com/office/drawing/2014/chartex" xmlns:cx1="http://schemas.microsoft.com/office/drawing/2015/9/8/chartex" xmlns:cx2="http://schemas.microsoft.com/office/drawing/2015/10/21/chartex" xmlns:cx3="http://schemas.microsoft.com/office/drawing/2016/5/9/chartex" xmlns:cx4="http://schemas.microsoft.com/office/drawing/2016/5/10/chartex" xmlns:cx5="http://schemas.microsoft.com/office/drawing/2016/5/11/chartex" xmlns:cx6="http://schemas.microsoft.com/office/drawing/2016/5/12/chartex" xmlns:cx7="http://schemas.microsoft.com/office/drawing/2016/5/13/chartex" xmlns:cx8="http://schemas.microsoft.com/office/drawing/2016/5/14/chartex" xmlns:mc="http://schemas.openxmlformats.org/markup-compatibility/2006" xmlns:aink="http://schemas.microsoft.com/office/drawing/2016/ink" xmlns:am3d="http://schemas.microsoft.com/office/drawing/2017/model3d" xmlns:o="urn:schemas-microsoft-com:office:office" xmlns:oel="http://schemas.microsoft.com/office/2019/extlst" xmlns:r="http://schemas.openxmlformats.org/officeDocument/2006/relationships" xmlns:m="http://schemas.openxmlformats.org/officeDocument/2006/math" xmlns:v="urn:schemas-microsoft-com:vml" xmlns:wp14="http://schemas.microsoft.com/office/word/2010/wordprocessingDrawing" xmlns:wp="http://schemas.openxmlformats.org/drawingml/2006/wordprocessingDrawing" xmlns:w10="urn:schemas-microsoft-com:office:word" xmlns:w="http://schemas.openxmlformats.org/wordprocessingml/2006/main" xmlns:w14="http://schemas.microsoft.com/office/word/2010/wordml" xmlns:w15="http://schemas.microsoft.com/office/word/2012/wordml" xmlns:w16cex="http://schemas.microsoft.com/office/word/2018/wordml/cex" xmlns:w16cid="http://schemas.microsoft.com/office/word/2016/wordml/cid" xmlns:w16="http://schemas.microsoft.com/office/word/2018/wordml" xmlns:w16sdtdh="http://schemas.microsoft.com/office/word/2020/wordml/sdtdatahash" xmlns:w16se="http://schemas.microsoft.com/office/word/2015/wordml/symex" xmlns:wpg="http://schemas.microsoft.com/office/word/2010/wordprocessingGroup" xmlns:wpi="http://schemas.microsoft.com/office/word/2010/wordprocessingInk" xmlns:wne="http://schemas.microsoft.com/office/word/2006/wordml" xmlns:wps="http://schemas.microsoft.com/office/word/2010/wordprocessingShape" mc:Ignorable="w14 w15 w16se w16cid w16 w16cex w16sdtdh wp14">
+<w:numbering xmlns:wpc="http://schemas.microsoft.com/office/word/2010/wordprocessingCanvas" xmlns:cx="http://schemas.microsoft.com/office/drawing/2014/chartex" xmlns:cx1="http://schemas.microsoft.com/office/drawing/2015/9/8/chartex" xmlns:cx2="http://schemas.microsoft.com/office/drawing/2015/10/21/chartex" xmlns:cx3="http://schemas.microsoft.com/office/drawing/2016/5/9/chartex" xmlns:cx4="http://schemas.microsoft.com/office/drawing/2016/5/10/chartex" xmlns:cx5="http://schemas.microsoft.com/office/drawing/2016/5/11/chartex" xmlns:cx6="http://schemas.microsoft.com/office/drawing/2016/5/12/chartex" xmlns:cx7="http://schemas.microsoft.com/office/drawing/2016/5/13/chartex" xmlns:cx8="http://schemas.microsoft.com/office/drawing/2016/5/14/chartex" xmlns:mc="http://schemas.openxmlformats.org/markup-compatibility/2006" xmlns:aink="http://schemas.microsoft.com/office/drawing/2016/ink" xmlns:am3d="http://schemas.microsoft.com/office/drawing/2017/model3d" xmlns:o="urn:schemas-microsoft-com:office:office" xmlns:oel="http://schemas.microsoft.com/office/2019/extlst" xmlns:r="http://schemas.openxmlformats.org/officeDocument/2006/relationships" xmlns:m="http://schemas.openxmlformats.org/officeDocument/2006/math" xmlns:v="urn:schemas-microsoft-com:vml" xmlns:wp14="http://schemas.microsoft.com/office/word/2010/wordprocessingDrawing" xmlns:wp="http://schemas.openxmlformats.org/drawingml/2006/wordprocessingDrawing" xmlns:w10="urn:schemas-microsoft-com:office:word" xmlns:w="http://schemas.openxmlformats.org/wordprocessingml/2006/main" xmlns:w14="http://schemas.microsoft.com/office/word/2010/wordml" xmlns:w15="http://schemas.microsoft.com/office/word/2012/wordml" xmlns:w16cex="http://schemas.microsoft.com/office/word/2018/wordml/cex" xmlns:w16cid="http://schemas.microsoft.com/office/word/2016/wordml/cid" xmlns:w16="http://schemas.microsoft.com/office/word/2018/wordml" xmlns:w16du="http://schemas.microsoft.com/office/word/2023/wordml/word16du" xmlns:w16sdtdh="http://schemas.microsoft.com/office/word/2020/wordml/sdtdatahash" xmlns:w16se="http://schemas.microsoft.com/office/word/2015/wordml/symex" xmlns:wpg="http://schemas.microsoft.com/office/word/2010/wordprocessingGroup" xmlns:wpi="http://schemas.microsoft.com/office/word/2010/wordprocessingInk" xmlns:wne="http://schemas.microsoft.com/office/word/2006/wordml" xmlns:wps="http://schemas.microsoft.com/office/word/2010/wordprocessingShape" mc:Ignorable="w14 w15 w16se w16cid w16 w16cex w16sdtdh w16du wp14">
   <w:abstractNum w:abstractNumId="0" w15:restartNumberingAfterBreak="0">
     <w:nsid w:val="FFFFFF7C"/>
     <w:multiLevelType w:val="singleLevel"/>
@@ -11394,7 +11443,7 @@
 </file>
 
 <file path=word/styles.xml><?xml version="1.0" encoding="utf-8"?>
-<w:styles xmlns:mc="http://schemas.openxmlformats.org/markup-compatibility/2006" xmlns:r="http://schemas.openxmlformats.org/officeDocument/2006/relationships" xmlns:w="http://schemas.openxmlformats.org/wordprocessingml/2006/main" xmlns:w14="http://schemas.microsoft.com/office/word/2010/wordml" xmlns:w15="http://schemas.microsoft.com/office/word/2012/wordml" xmlns:w16cex="http://schemas.microsoft.com/office/word/2018/wordml/cex" xmlns:w16cid="http://schemas.microsoft.com/office/word/2016/wordml/cid" xmlns:w16="http://schemas.microsoft.com/office/word/2018/wordml" xmlns:w16sdtdh="http://schemas.microsoft.com/office/word/2020/wordml/sdtdatahash" xmlns:w16se="http://schemas.microsoft.com/office/word/2015/wordml/symex" mc:Ignorable="w14 w15 w16se w16cid w16 w16cex w16sdtdh">
+<w:styles xmlns:mc="http://schemas.openxmlformats.org/markup-compatibility/2006" xmlns:r="http://schemas.openxmlformats.org/officeDocument/2006/relationships" xmlns:w="http://schemas.openxmlformats.org/wordprocessingml/2006/main" xmlns:w14="http://schemas.microsoft.com/office/word/2010/wordml" xmlns:w15="http://schemas.microsoft.com/office/word/2012/wordml" xmlns:w16cex="http://schemas.microsoft.com/office/word/2018/wordml/cex" xmlns:w16cid="http://schemas.microsoft.com/office/word/2016/wordml/cid" xmlns:w16="http://schemas.microsoft.com/office/word/2018/wordml" xmlns:w16du="http://schemas.microsoft.com/office/word/2023/wordml/word16du" xmlns:w16sdtdh="http://schemas.microsoft.com/office/word/2020/wordml/sdtdatahash" xmlns:w16se="http://schemas.microsoft.com/office/word/2015/wordml/symex" mc:Ignorable="w14 w15 w16se w16cid w16 w16cex w16sdtdh w16du">
   <w:docDefaults>
     <w:rPrDefault>
       <w:rPr>

</xml_diff>